<commit_message>
add unlock crate1 complete
</commit_message>
<xml_diff>
--- a/Misiones.docx
+++ b/Misiones.docx
@@ -268,18 +268,32 @@
     <w:p/>
     <w:p>
       <w:pPr>
-        <w:shd w:val="clear" w:color="auto" w:fill="FFFF66"/>
-        <w:rPr>
-          <w:b/>
-          <w:bCs/>
-        </w:rPr>
-      </w:pPr>
-      <w:r>
-        <w:rPr>
-          <w:b/>
-          <w:bCs/>
-        </w:rPr>
-        <w:t>2. Encontrar un registro visual en las pantallas de observación.</w:t>
+        <w:shd w:val="clear" w:color="auto" w:fill="6AD492"/>
+        <w:rPr>
+          <w:b/>
+          <w:bCs/>
+        </w:rPr>
+      </w:pPr>
+      <w:r>
+        <w:rPr>
+          <w:b/>
+          <w:bCs/>
+        </w:rPr>
+        <w:t xml:space="preserve">2. Encontrar </w:t>
+      </w:r>
+      <w:r>
+        <w:rPr>
+          <w:b/>
+          <w:bCs/>
+        </w:rPr>
+        <w:t xml:space="preserve">código de seguridad </w:t>
+      </w:r>
+      <w:r>
+        <w:rPr>
+          <w:b/>
+          <w:bCs/>
+        </w:rPr>
+        <w:t>en las pantallas de observación.</w:t>
       </w:r>
     </w:p>
     <w:p>
@@ -294,7 +308,14 @@
           <w:b/>
           <w:bCs/>
         </w:rPr>
-        <w:t>Objetos necesarios:</w:t>
+        <w:t>Requisitos</w:t>
+      </w:r>
+      <w:r>
+        <w:rPr>
+          <w:b/>
+          <w:bCs/>
+        </w:rPr>
+        <w:t>:</w:t>
       </w:r>
     </w:p>
     <w:p>
@@ -305,7 +326,7 @@
         </w:numPr>
       </w:pPr>
       <w:r>
-        <w:t>Tarjeta de acceso de seguridad (Para activar los monitores)</w:t>
+        <w:t>Haber completado la misión anterior.</w:t>
       </w:r>
     </w:p>
     <w:p>
@@ -332,7 +353,10 @@
         </w:numPr>
       </w:pPr>
       <w:r>
-        <w:t>El jugador encuentra una tarjeta de acceso en el escritorio de un investigador.</w:t>
+        <w:t xml:space="preserve">El jugador encuentra </w:t>
+      </w:r>
+      <w:r>
+        <w:t>el código de la primera caja en las pantallas de observación.</w:t>
       </w:r>
     </w:p>
     <w:p>
@@ -344,19 +368,7 @@
         </w:numPr>
       </w:pPr>
       <w:r>
-        <w:t>Usa la tarjeta en la consola principal para acceder a los registros visuales.</w:t>
-      </w:r>
-    </w:p>
-    <w:p>
-      <w:pPr>
-        <w:pStyle w:val="ListParagraph"/>
-        <w:numPr>
-          <w:ilvl w:val="0"/>
-          <w:numId w:val="26"/>
-        </w:numPr>
-      </w:pPr>
-      <w:r>
-        <w:t>Al revisar las cámaras, nota que algunas grabaciones tienen interferencias y muestran figuras extrañas.</w:t>
+        <w:t>En la UI de la caja, lo introduce correctamente por teclado.</w:t>
       </w:r>
     </w:p>
     <w:p>
@@ -401,6 +413,7 @@
           <w:ilvl w:val="0"/>
           <w:numId w:val="3"/>
         </w:numPr>
+        <w:shd w:val="clear" w:color="auto" w:fill="FF75AD"/>
       </w:pPr>
       <w:r>
         <w:rPr>
@@ -410,7 +423,10 @@
         <w:t>Fallo:</w:t>
       </w:r>
       <w:r>
-        <w:t xml:space="preserve"> la pantalla muestra imágenes distorsionadas que fuerzan el reinicio del sistema.</w:t>
+        <w:t xml:space="preserve"> </w:t>
+      </w:r>
+      <w:r>
+        <w:t>disminuir la vida del jugador por cada intento erróneo.</w:t>
       </w:r>
     </w:p>
     <w:p>
@@ -419,6 +435,7 @@
           <w:ilvl w:val="0"/>
           <w:numId w:val="3"/>
         </w:numPr>
+        <w:shd w:val="clear" w:color="auto" w:fill="FF75AD"/>
       </w:pPr>
       <w:r>
         <w:rPr>
@@ -431,6 +448,8 @@
         <w:t>Pierde acceso a los registros por un tiempo y se reduce energía.</w:t>
       </w:r>
     </w:p>
+    <w:p/>
+    <w:p/>
     <w:p/>
     <w:p>
       <w:pPr>

</xml_diff>